<commit_message>
Authorization implementation with WebUserController
</commit_message>
<xml_diff>
--- a/Projekt ting vi skal nå.docx
+++ b/Projekt ting vi skal nå.docx
@@ -149,445 +149,410 @@
     <w:p>
       <w:pPr>
         <w:rPr>
-          <w:lang w:val="en-US"/>
-        </w:rPr>
-      </w:pPr>
+          <w:lang w:val="da-DK"/>
+        </w:rPr>
+      </w:pPr>
+      <w:proofErr w:type="spellStart"/>
       <w:r>
         <w:rPr>
           <w:color w:val="FFC000"/>
-          <w:lang w:val="en-US"/>
-        </w:rPr>
-        <w:t>Partial views</w:t>
-      </w:r>
+          <w:lang w:val="da-DK"/>
+        </w:rPr>
+        <w:t>Partial</w:t>
+      </w:r>
+      <w:proofErr w:type="spellEnd"/>
       <w:r>
         <w:rPr>
           <w:color w:val="FFC000"/>
-          <w:lang w:val="en-US"/>
-        </w:rPr>
-        <w:t xml:space="preserve"> / </w:t>
+          <w:lang w:val="da-DK"/>
+        </w:rPr>
+        <w:t xml:space="preserve"> views</w:t>
       </w:r>
       <w:r>
         <w:rPr>
           <w:color w:val="FFC000"/>
-          <w:lang w:val="en-US"/>
-        </w:rPr>
-        <w:t>View components</w:t>
-      </w:r>
+          <w:lang w:val="da-DK"/>
+        </w:rPr>
+        <w:t xml:space="preserve"> / View components </w:t>
+      </w:r>
+      <w:r>
+        <w:rPr>
+          <w:lang w:val="da-DK"/>
+        </w:rPr>
+        <w:t xml:space="preserve">– ikke i nu </w:t>
+      </w:r>
+    </w:p>
+    <w:p>
+      <w:pPr>
+        <w:rPr>
+          <w:lang w:val="da-DK"/>
+        </w:rPr>
+      </w:pPr>
       <w:r>
         <w:rPr>
           <w:color w:val="FFC000"/>
-          <w:lang w:val="en-US"/>
-        </w:rPr>
-        <w:t xml:space="preserve"> </w:t>
-      </w:r>
-      <w:r>
-        <w:rPr>
-          <w:lang w:val="en-US"/>
+          <w:lang w:val="da-DK"/>
+        </w:rPr>
+        <w:t>Unit test</w:t>
+      </w:r>
+      <w:r>
+        <w:rPr>
+          <w:color w:val="FFC000"/>
+          <w:lang w:val="da-DK"/>
+        </w:rPr>
+        <w:t xml:space="preserve"> </w:t>
+      </w:r>
+      <w:r>
+        <w:rPr>
+          <w:lang w:val="da-DK"/>
+        </w:rPr>
+        <w:t>- mangler</w:t>
+      </w:r>
+    </w:p>
+    <w:p>
+      <w:pPr>
+        <w:rPr>
+          <w:lang w:val="da-DK"/>
+        </w:rPr>
+      </w:pPr>
+      <w:r>
+        <w:rPr>
+          <w:color w:val="00B050"/>
+          <w:lang w:val="da-DK"/>
+        </w:rPr>
+        <w:t xml:space="preserve">File </w:t>
+      </w:r>
+      <w:proofErr w:type="spellStart"/>
+      <w:r>
+        <w:rPr>
+          <w:color w:val="00B050"/>
+          <w:lang w:val="da-DK"/>
+        </w:rPr>
+        <w:t>uploads</w:t>
+      </w:r>
+      <w:proofErr w:type="spellEnd"/>
+      <w:r>
+        <w:rPr>
+          <w:color w:val="00B050"/>
+          <w:lang w:val="da-DK"/>
+        </w:rPr>
+        <w:t xml:space="preserve"> </w:t>
+      </w:r>
+      <w:r>
+        <w:rPr>
+          <w:lang w:val="da-DK"/>
+        </w:rPr>
+        <w:t>– Har vi</w:t>
+      </w:r>
+    </w:p>
+    <w:p>
+      <w:pPr>
+        <w:rPr>
+          <w:lang w:val="da-DK"/>
+        </w:rPr>
+      </w:pPr>
+      <w:r>
+        <w:rPr>
+          <w:color w:val="FFC000"/>
+          <w:lang w:val="da-DK"/>
+        </w:rPr>
+        <w:t>Swagger</w:t>
+      </w:r>
+      <w:r>
+        <w:rPr>
+          <w:color w:val="FFC000"/>
+          <w:lang w:val="da-DK"/>
+        </w:rPr>
+        <w:t xml:space="preserve"> </w:t>
+      </w:r>
+      <w:r>
+        <w:rPr>
+          <w:lang w:val="da-DK"/>
+        </w:rPr>
+        <w:t>– Ikke gjort i nu</w:t>
+      </w:r>
+    </w:p>
+    <w:p>
+      <w:pPr>
+        <w:rPr>
+          <w:lang w:val="da-DK"/>
+        </w:rPr>
+      </w:pPr>
+      <w:r>
+        <w:rPr>
+          <w:color w:val="FF0000"/>
+          <w:lang w:val="da-DK"/>
+        </w:rPr>
+        <w:t>Swashbuckle</w:t>
+      </w:r>
+      <w:r>
+        <w:rPr>
+          <w:lang w:val="da-DK"/>
+        </w:rPr>
+        <w:t xml:space="preserve"> – Vi laver swagger</w:t>
+      </w:r>
+    </w:p>
+    <w:p>
+      <w:pPr>
+        <w:rPr>
+          <w:lang w:val="da-DK"/>
+        </w:rPr>
+      </w:pPr>
+      <w:r>
+        <w:rPr>
+          <w:color w:val="FF0000"/>
+          <w:lang w:val="da-DK"/>
+        </w:rPr>
+        <w:t>Nswag</w:t>
+      </w:r>
+      <w:r>
+        <w:rPr>
+          <w:color w:val="FF0000"/>
+          <w:lang w:val="da-DK"/>
+        </w:rPr>
+        <w:t xml:space="preserve"> </w:t>
+      </w:r>
+      <w:r>
+        <w:rPr>
+          <w:lang w:val="da-DK"/>
+        </w:rPr>
+        <w:t>– Vi l</w:t>
+      </w:r>
+      <w:r>
+        <w:rPr>
+          <w:lang w:val="da-DK"/>
+        </w:rPr>
+        <w:t>aver swagger</w:t>
+      </w:r>
+    </w:p>
+    <w:p>
+      <w:pPr>
+        <w:rPr>
+          <w:lang w:val="da-DK"/>
+        </w:rPr>
+      </w:pPr>
+      <w:r>
+        <w:rPr>
+          <w:color w:val="FF0000"/>
+          <w:lang w:val="da-DK"/>
+        </w:rPr>
+        <w:t>Tag-helpers</w:t>
+      </w:r>
+      <w:r>
+        <w:rPr>
+          <w:lang w:val="da-DK"/>
+        </w:rPr>
+        <w:t xml:space="preserve"> – Bruger aspnet cores</w:t>
+      </w:r>
+      <w:r>
+        <w:rPr>
+          <w:lang w:val="da-DK"/>
+        </w:rPr>
+        <w:t>, men ikke vores ejne</w:t>
+      </w:r>
+    </w:p>
+    <w:p>
+      <w:pPr>
+        <w:rPr>
+          <w:lang w:val="da-DK"/>
+        </w:rPr>
+      </w:pPr>
+      <w:r>
+        <w:rPr>
+          <w:lang w:val="da-DK"/>
+        </w:rPr>
+        <w:t>View compilation</w:t>
+      </w:r>
+      <w:r>
+        <w:rPr>
+          <w:lang w:val="da-DK"/>
+        </w:rPr>
+        <w:t xml:space="preserve"> - teori</w:t>
+      </w:r>
+    </w:p>
+    <w:p>
+      <w:pPr>
+        <w:rPr>
+          <w:lang w:val="da-DK"/>
+        </w:rPr>
+      </w:pPr>
+      <w:r>
+        <w:rPr>
+          <w:lang w:val="da-DK"/>
+        </w:rPr>
+        <w:t>Filters</w:t>
+      </w:r>
+      <w:r>
+        <w:rPr>
+          <w:lang w:val="da-DK"/>
+        </w:rPr>
+        <w:t xml:space="preserve"> – spørg Simon</w:t>
+      </w:r>
+    </w:p>
+    <w:p>
+      <w:pPr>
+        <w:rPr>
+          <w:lang w:val="da-DK"/>
+        </w:rPr>
+      </w:pPr>
+      <w:r>
+        <w:rPr>
+          <w:color w:val="00B050"/>
+          <w:lang w:val="da-DK"/>
+        </w:rPr>
+        <w:t>Areas</w:t>
+      </w:r>
+      <w:r>
+        <w:rPr>
+          <w:color w:val="00B050"/>
+          <w:lang w:val="da-DK"/>
+        </w:rPr>
+        <w:t xml:space="preserve"> </w:t>
+      </w:r>
+      <w:r>
+        <w:rPr>
+          <w:lang w:val="da-DK"/>
+        </w:rPr>
+        <w:t>– Bruger vi</w:t>
+      </w:r>
+    </w:p>
+    <w:p>
+      <w:pPr>
+        <w:rPr>
+          <w:lang w:val="da-DK"/>
+        </w:rPr>
+      </w:pPr>
+      <w:r>
+        <w:rPr>
+          <w:color w:val="FFC000"/>
+          <w:lang w:val="da-DK"/>
+        </w:rPr>
+        <w:t>Test controller</w:t>
+      </w:r>
+      <w:r>
+        <w:rPr>
+          <w:color w:val="FFC000"/>
+          <w:lang w:val="da-DK"/>
+        </w:rPr>
+        <w:t xml:space="preserve"> </w:t>
+      </w:r>
+      <w:r>
+        <w:rPr>
+          <w:lang w:val="da-DK"/>
+        </w:rPr>
+        <w:t>– Gør vi i</w:t>
+      </w:r>
+      <w:r>
+        <w:rPr>
+          <w:lang w:val="da-DK"/>
+        </w:rPr>
+        <w:t>kke i nu</w:t>
+      </w:r>
+    </w:p>
+    <w:p>
+      <w:pPr>
+        <w:rPr>
+          <w:lang w:val="da-DK"/>
+        </w:rPr>
+      </w:pPr>
+      <w:r>
+        <w:rPr>
+          <w:color w:val="FFC000"/>
+          <w:lang w:val="da-DK"/>
+        </w:rPr>
+        <w:t>Intergration test</w:t>
+      </w:r>
+      <w:r>
+        <w:rPr>
+          <w:color w:val="FFC000"/>
+          <w:lang w:val="da-DK"/>
+        </w:rPr>
+        <w:t xml:space="preserve"> </w:t>
+      </w:r>
+      <w:r>
+        <w:rPr>
+          <w:lang w:val="da-DK"/>
+        </w:rPr>
+        <w:t>– ikke lavet n</w:t>
+      </w:r>
+      <w:r>
+        <w:rPr>
+          <w:lang w:val="da-DK"/>
+        </w:rPr>
+        <w:t>ogle test</w:t>
+      </w:r>
+    </w:p>
+    <w:p>
+      <w:pPr>
+        <w:rPr>
+          <w:lang w:val="da-DK"/>
+        </w:rPr>
+      </w:pPr>
+      <w:r>
+        <w:rPr>
+          <w:color w:val="00B050"/>
+          <w:lang w:val="da-DK"/>
+        </w:rPr>
+        <w:t>Identity</w:t>
+      </w:r>
+      <w:r>
+        <w:rPr>
+          <w:color w:val="00B050"/>
+          <w:lang w:val="da-DK"/>
+        </w:rPr>
+        <w:t xml:space="preserve"> </w:t>
+      </w:r>
+      <w:r>
+        <w:rPr>
+          <w:lang w:val="da-DK"/>
+        </w:rPr>
+        <w:t>– burger vi</w:t>
+      </w:r>
+    </w:p>
+    <w:p>
+      <w:pPr>
+        <w:rPr>
+          <w:lang w:val="da-DK"/>
+        </w:rPr>
+      </w:pPr>
+      <w:proofErr w:type="spellStart"/>
+      <w:r>
+        <w:rPr>
+          <w:color w:val="00B050"/>
+          <w:lang w:val="da-DK"/>
+        </w:rPr>
+        <w:t>Authorization</w:t>
+      </w:r>
+      <w:proofErr w:type="spellEnd"/>
+      <w:r>
+        <w:rPr>
+          <w:color w:val="00B050"/>
+          <w:lang w:val="da-DK"/>
+        </w:rPr>
+        <w:t xml:space="preserve"> </w:t>
+      </w:r>
+      <w:r>
+        <w:rPr>
+          <w:lang w:val="da-DK"/>
         </w:rPr>
         <w:t xml:space="preserve">– </w:t>
       </w:r>
+      <w:r>
+        <w:rPr>
+          <w:lang w:val="da-DK"/>
+        </w:rPr>
+        <w:t xml:space="preserve">Er brugt til at vise alle brugere som </w:t>
+      </w:r>
       <w:proofErr w:type="spellStart"/>
       <w:r>
         <w:rPr>
-          <w:lang w:val="en-US"/>
-        </w:rPr>
-        <w:t>ikke</w:t>
-      </w:r>
-      <w:proofErr w:type="spellEnd"/>
-      <w:r>
-        <w:rPr>
-          <w:lang w:val="en-US"/>
-        </w:rPr>
-        <w:t xml:space="preserve"> </w:t>
-      </w:r>
-      <w:proofErr w:type="spellStart"/>
-      <w:r>
-        <w:rPr>
-          <w:lang w:val="en-US"/>
-        </w:rPr>
-        <w:t>i</w:t>
-      </w:r>
-      <w:proofErr w:type="spellEnd"/>
-      <w:r>
-        <w:rPr>
-          <w:lang w:val="en-US"/>
-        </w:rPr>
-        <w:t xml:space="preserve"> nu</w:t>
-      </w:r>
-      <w:r>
-        <w:rPr>
-          <w:lang w:val="en-US"/>
-        </w:rPr>
-        <w:t xml:space="preserve"> </w:t>
-      </w:r>
-    </w:p>
-    <w:p>
-      <w:pPr>
-        <w:rPr>
-          <w:lang w:val="en-US"/>
-        </w:rPr>
-      </w:pPr>
-      <w:r>
-        <w:rPr>
-          <w:color w:val="FFC000"/>
-          <w:lang w:val="en-US"/>
-        </w:rPr>
-        <w:t>Unit test</w:t>
-      </w:r>
-      <w:r>
-        <w:rPr>
-          <w:color w:val="FFC000"/>
-          <w:lang w:val="en-US"/>
-        </w:rPr>
-        <w:t xml:space="preserve"> </w:t>
-      </w:r>
-      <w:r>
-        <w:rPr>
-          <w:lang w:val="en-US"/>
-        </w:rPr>
-        <w:t xml:space="preserve">- </w:t>
-      </w:r>
-      <w:proofErr w:type="spellStart"/>
-      <w:r>
-        <w:rPr>
-          <w:lang w:val="en-US"/>
-        </w:rPr>
-        <w:t>mangler</w:t>
-      </w:r>
-      <w:proofErr w:type="spellEnd"/>
-    </w:p>
-    <w:p>
-      <w:pPr>
-        <w:rPr>
-          <w:lang w:val="da-DK"/>
-        </w:rPr>
-      </w:pPr>
-      <w:r>
-        <w:rPr>
-          <w:color w:val="00B050"/>
-          <w:lang w:val="da-DK"/>
-        </w:rPr>
-        <w:t>File uploads</w:t>
-      </w:r>
-      <w:r>
-        <w:rPr>
-          <w:color w:val="00B050"/>
-          <w:lang w:val="da-DK"/>
-        </w:rPr>
-        <w:t xml:space="preserve"> </w:t>
-      </w:r>
-      <w:r>
-        <w:rPr>
-          <w:lang w:val="da-DK"/>
-        </w:rPr>
-        <w:t>– Har vi</w:t>
-      </w:r>
-    </w:p>
-    <w:p>
-      <w:pPr>
-        <w:rPr>
-          <w:lang w:val="da-DK"/>
-        </w:rPr>
-      </w:pPr>
-      <w:r>
-        <w:rPr>
-          <w:color w:val="FFC000"/>
-          <w:lang w:val="da-DK"/>
-        </w:rPr>
-        <w:t>Swagger</w:t>
-      </w:r>
-      <w:r>
-        <w:rPr>
-          <w:color w:val="FFC000"/>
-          <w:lang w:val="da-DK"/>
-        </w:rPr>
-        <w:t xml:space="preserve"> </w:t>
-      </w:r>
-      <w:r>
-        <w:rPr>
-          <w:lang w:val="da-DK"/>
-        </w:rPr>
-        <w:t>– Ikke gjort i nu</w:t>
-      </w:r>
-    </w:p>
-    <w:p>
-      <w:pPr>
-        <w:rPr>
-          <w:lang w:val="da-DK"/>
-        </w:rPr>
-      </w:pPr>
-      <w:r>
-        <w:rPr>
-          <w:color w:val="FF0000"/>
-          <w:lang w:val="da-DK"/>
-        </w:rPr>
-        <w:t>Swashbuckle</w:t>
-      </w:r>
-      <w:r>
-        <w:rPr>
-          <w:lang w:val="da-DK"/>
-        </w:rPr>
-        <w:t xml:space="preserve"> – Vi laver swagger</w:t>
-      </w:r>
-    </w:p>
-    <w:p>
-      <w:pPr>
-        <w:rPr>
-          <w:lang w:val="da-DK"/>
-        </w:rPr>
-      </w:pPr>
-      <w:r>
-        <w:rPr>
-          <w:color w:val="FF0000"/>
-          <w:lang w:val="da-DK"/>
-        </w:rPr>
-        <w:t>Nswag</w:t>
-      </w:r>
-      <w:r>
-        <w:rPr>
-          <w:color w:val="FF0000"/>
-          <w:lang w:val="da-DK"/>
-        </w:rPr>
-        <w:t xml:space="preserve"> </w:t>
-      </w:r>
-      <w:r>
-        <w:rPr>
-          <w:lang w:val="da-DK"/>
-        </w:rPr>
-        <w:t>– Vi l</w:t>
-      </w:r>
-      <w:r>
-        <w:rPr>
-          <w:lang w:val="da-DK"/>
-        </w:rPr>
-        <w:t>aver swagger</w:t>
-      </w:r>
-    </w:p>
-    <w:p>
-      <w:pPr>
-        <w:rPr>
-          <w:lang w:val="da-DK"/>
-        </w:rPr>
-      </w:pPr>
-      <w:r>
-        <w:rPr>
-          <w:color w:val="FF0000"/>
-          <w:lang w:val="da-DK"/>
-        </w:rPr>
-        <w:t>Tag-helpers</w:t>
-      </w:r>
-      <w:r>
-        <w:rPr>
-          <w:lang w:val="da-DK"/>
-        </w:rPr>
-        <w:t xml:space="preserve"> – Bruger aspnet cores</w:t>
-      </w:r>
-      <w:r>
-        <w:rPr>
-          <w:lang w:val="da-DK"/>
-        </w:rPr>
-        <w:t>, men ikke vores ejne</w:t>
-      </w:r>
-    </w:p>
-    <w:p>
-      <w:pPr>
-        <w:rPr>
-          <w:lang w:val="en-US"/>
-        </w:rPr>
-      </w:pPr>
-      <w:r>
-        <w:rPr>
-          <w:lang w:val="en-US"/>
-        </w:rPr>
-        <w:t>View compilation</w:t>
-      </w:r>
-      <w:r>
-        <w:rPr>
-          <w:lang w:val="en-US"/>
-        </w:rPr>
-        <w:t xml:space="preserve"> - </w:t>
-      </w:r>
-      <w:proofErr w:type="spellStart"/>
-      <w:r>
-        <w:rPr>
-          <w:lang w:val="en-US"/>
-        </w:rPr>
-        <w:t>teor</w:t>
-      </w:r>
-      <w:r>
-        <w:rPr>
-          <w:lang w:val="en-US"/>
-        </w:rPr>
-        <w:t>i</w:t>
+          <w:lang w:val="da-DK"/>
+        </w:rPr>
+        <w:t>admins</w:t>
       </w:r>
       <w:bookmarkStart w:id="0" w:name="_GoBack"/>
       <w:bookmarkEnd w:id="0"/>
       <w:proofErr w:type="spellEnd"/>
-    </w:p>
-    <w:p>
-      <w:pPr>
-        <w:rPr>
-          <w:lang w:val="da-DK"/>
-        </w:rPr>
-      </w:pPr>
-      <w:r>
-        <w:rPr>
-          <w:lang w:val="da-DK"/>
-        </w:rPr>
-        <w:t>Filters</w:t>
-      </w:r>
-      <w:r>
-        <w:rPr>
-          <w:lang w:val="da-DK"/>
-        </w:rPr>
-        <w:t xml:space="preserve"> – spørg Simon</w:t>
-      </w:r>
-    </w:p>
-    <w:p>
-      <w:pPr>
-        <w:rPr>
-          <w:lang w:val="da-DK"/>
-        </w:rPr>
-      </w:pPr>
-      <w:r>
-        <w:rPr>
-          <w:color w:val="00B050"/>
-          <w:lang w:val="da-DK"/>
-        </w:rPr>
-        <w:t>Areas</w:t>
-      </w:r>
-      <w:r>
-        <w:rPr>
-          <w:color w:val="00B050"/>
-          <w:lang w:val="da-DK"/>
-        </w:rPr>
-        <w:t xml:space="preserve"> </w:t>
-      </w:r>
-      <w:r>
-        <w:rPr>
-          <w:lang w:val="da-DK"/>
-        </w:rPr>
-        <w:t>– Bruger vi</w:t>
-      </w:r>
-    </w:p>
-    <w:p>
-      <w:pPr>
-        <w:rPr>
-          <w:lang w:val="da-DK"/>
-        </w:rPr>
-      </w:pPr>
-      <w:r>
-        <w:rPr>
-          <w:color w:val="FFC000"/>
-          <w:lang w:val="da-DK"/>
-        </w:rPr>
-        <w:t>Test controller</w:t>
-      </w:r>
-      <w:r>
-        <w:rPr>
-          <w:color w:val="FFC000"/>
-          <w:lang w:val="da-DK"/>
-        </w:rPr>
-        <w:t xml:space="preserve"> </w:t>
-      </w:r>
-      <w:r>
-        <w:rPr>
-          <w:lang w:val="da-DK"/>
-        </w:rPr>
-        <w:t>– Gør vi i</w:t>
-      </w:r>
-      <w:r>
-        <w:rPr>
-          <w:lang w:val="da-DK"/>
-        </w:rPr>
-        <w:t>kke i nu</w:t>
-      </w:r>
-    </w:p>
-    <w:p>
-      <w:pPr>
-        <w:rPr>
-          <w:lang w:val="da-DK"/>
-        </w:rPr>
-      </w:pPr>
-      <w:r>
-        <w:rPr>
-          <w:color w:val="FFC000"/>
-          <w:lang w:val="da-DK"/>
-        </w:rPr>
-        <w:t>Intergration test</w:t>
-      </w:r>
-      <w:r>
-        <w:rPr>
-          <w:color w:val="FFC000"/>
-          <w:lang w:val="da-DK"/>
-        </w:rPr>
-        <w:t xml:space="preserve"> </w:t>
-      </w:r>
-      <w:r>
-        <w:rPr>
-          <w:lang w:val="da-DK"/>
-        </w:rPr>
-        <w:t>– ikke lavet n</w:t>
-      </w:r>
-      <w:r>
-        <w:rPr>
-          <w:lang w:val="da-DK"/>
-        </w:rPr>
-        <w:t>ogle test</w:t>
-      </w:r>
-    </w:p>
-    <w:p>
-      <w:pPr>
-        <w:rPr>
-          <w:lang w:val="en-US"/>
-        </w:rPr>
-      </w:pPr>
-      <w:r>
-        <w:rPr>
-          <w:color w:val="00B050"/>
-          <w:lang w:val="en-US"/>
-        </w:rPr>
-        <w:t>Identity</w:t>
-      </w:r>
-      <w:r>
-        <w:rPr>
-          <w:color w:val="00B050"/>
-          <w:lang w:val="en-US"/>
-        </w:rPr>
-        <w:t xml:space="preserve"> </w:t>
-      </w:r>
-      <w:r>
-        <w:rPr>
-          <w:lang w:val="en-US"/>
-        </w:rPr>
-        <w:t>– burger vi</w:t>
-      </w:r>
-    </w:p>
-    <w:p>
-      <w:pPr>
-        <w:rPr>
-          <w:lang w:val="da-DK"/>
-        </w:rPr>
-      </w:pPr>
-      <w:r>
-        <w:rPr>
-          <w:color w:val="FFC000"/>
-          <w:lang w:val="da-DK"/>
-        </w:rPr>
-        <w:t>Authorization</w:t>
-      </w:r>
-      <w:r>
-        <w:rPr>
-          <w:lang w:val="da-DK"/>
-        </w:rPr>
-        <w:t xml:space="preserve"> – har vi ikke i</w:t>
-      </w:r>
-      <w:r>
-        <w:rPr>
-          <w:lang w:val="da-DK"/>
-        </w:rPr>
-        <w:t>mplemtetert</w:t>
-      </w:r>
     </w:p>
     <w:p>
       <w:pPr>
@@ -640,7 +605,7 @@
         <w:rFonts w:asciiTheme="minorHAnsi" w:eastAsiaTheme="minorHAnsi" w:hAnsiTheme="minorHAnsi" w:cstheme="minorBidi"/>
         <w:sz w:val="22"/>
         <w:szCs w:val="22"/>
-        <w:lang w:val="en-DK" w:eastAsia="en-US" w:bidi="ar-SA"/>
+        <w:lang w:eastAsia="en-US" w:bidi="ar-SA"/>
       </w:rPr>
     </w:rPrDefault>
     <w:pPrDefault>
@@ -755,6 +720,7 @@
     <w:lsdException w:name="HTML Sample" w:semiHidden="1" w:unhideWhenUsed="1"/>
     <w:lsdException w:name="HTML Typewriter" w:semiHidden="1" w:unhideWhenUsed="1"/>
     <w:lsdException w:name="HTML Variable" w:semiHidden="1" w:unhideWhenUsed="1"/>
+    <w:lsdException w:name="Normal Table" w:semiHidden="1" w:unhideWhenUsed="1"/>
     <w:lsdException w:name="annotation subject" w:semiHidden="1" w:unhideWhenUsed="1"/>
     <w:lsdException w:name="No List" w:semiHidden="1" w:unhideWhenUsed="1"/>
     <w:lsdException w:name="Outline List 1" w:semiHidden="1" w:unhideWhenUsed="1"/>
@@ -801,8 +767,10 @@
     <w:lsdException w:name="Table Subtle 2" w:semiHidden="1" w:unhideWhenUsed="1"/>
     <w:lsdException w:name="Table Web 1" w:semiHidden="1" w:unhideWhenUsed="1"/>
     <w:lsdException w:name="Table Web 2" w:semiHidden="1" w:unhideWhenUsed="1"/>
+    <w:lsdException w:name="Table Web 3" w:semiHidden="1" w:unhideWhenUsed="1"/>
     <w:lsdException w:name="Balloon Text" w:semiHidden="1" w:unhideWhenUsed="1"/>
     <w:lsdException w:name="Table Grid" w:uiPriority="39"/>
+    <w:lsdException w:name="Table Theme" w:semiHidden="1" w:unhideWhenUsed="1"/>
     <w:lsdException w:name="Placeholder Text" w:semiHidden="1"/>
     <w:lsdException w:name="No Spacing" w:uiPriority="1" w:qFormat="1"/>
     <w:lsdException w:name="Light Shading" w:uiPriority="60"/>
@@ -1028,13 +996,13 @@
     <w:name w:val="Normal"/>
     <w:qFormat/>
   </w:style>
-  <w:style w:type="character" w:default="1" w:styleId="DefaultParagraphFont">
+  <w:style w:type="character" w:default="1" w:styleId="Standardskrifttypeiafsnit">
     <w:name w:val="Default Paragraph Font"/>
     <w:uiPriority w:val="1"/>
     <w:semiHidden/>
     <w:unhideWhenUsed/>
   </w:style>
-  <w:style w:type="table" w:default="1" w:styleId="TableNormal">
+  <w:style w:type="table" w:default="1" w:styleId="Tabel-Normal">
     <w:name w:val="Normal Table"/>
     <w:uiPriority w:val="99"/>
     <w:semiHidden/>
@@ -1049,7 +1017,7 @@
       </w:tblCellMar>
     </w:tblPr>
   </w:style>
-  <w:style w:type="numbering" w:default="1" w:styleId="NoList">
+  <w:style w:type="numbering" w:default="1" w:styleId="Ingenoversigt">
     <w:name w:val="No List"/>
     <w:uiPriority w:val="99"/>
     <w:semiHidden/>

</xml_diff>